<commit_message>
Revert "Revert "C++ In-Development""
This reverts commit 9b43496f0efa232446d30c23769262540d463f8d.
</commit_message>
<xml_diff>
--- a/Dissertation/CMP3060M_AssessmentItem2_12421031_PeterHart.docx
+++ b/Dissertation/CMP3060M_AssessmentItem2_12421031_PeterHart.docx
@@ -198,13 +198,8 @@
       </w:r>
     </w:p>
     <w:p>
-      <w:proofErr w:type="spellStart"/>
-      <w:r>
-        <w:t>Tryphon</w:t>
-      </w:r>
-      <w:proofErr w:type="spellEnd"/>
-      <w:r>
-        <w:t xml:space="preserve"> for additional comments supplied during supervisor meetings</w:t>
+      <w:r>
+        <w:t>Tryphon for additional comments supplied during supervisor meetings</w:t>
       </w:r>
     </w:p>
     <w:p>
@@ -1802,23 +1797,7 @@
           <w:rFonts w:ascii="Arial" w:hAnsi="Arial" w:cs="Arial"/>
           <w:sz w:val="20"/>
         </w:rPr>
-        <w:t xml:space="preserve">  As such, </w:t>
-      </w:r>
-      <w:proofErr w:type="spellStart"/>
-      <w:r>
-        <w:rPr>
-          <w:rFonts w:ascii="Arial" w:hAnsi="Arial" w:cs="Arial"/>
-          <w:sz w:val="20"/>
-        </w:rPr>
-        <w:t>Mondillo</w:t>
-      </w:r>
-      <w:proofErr w:type="spellEnd"/>
-      <w:r>
-        <w:rPr>
-          <w:rFonts w:ascii="Arial" w:hAnsi="Arial" w:cs="Arial"/>
-          <w:sz w:val="20"/>
-        </w:rPr>
-        <w:t xml:space="preserve"> et al (2011) suggests </w:t>
+        <w:t xml:space="preserve">  As such, Mondillo et al (2011) suggests </w:t>
       </w:r>
       <w:r>
         <w:rPr>
@@ -1876,85 +1855,10 @@
         <w:rPr>
           <w:rFonts w:ascii="Arial" w:hAnsi="Arial" w:cs="Arial"/>
           <w:sz w:val="20"/>
-        </w:rPr>
-        <w:t xml:space="preserve">Clinically, </w:t>
-      </w:r>
-      <w:proofErr w:type="spellStart"/>
-      <w:r>
-        <w:rPr>
-          <w:rFonts w:ascii="Arial" w:hAnsi="Arial" w:cs="Arial"/>
-          <w:sz w:val="20"/>
-        </w:rPr>
-        <w:t>Mondillo</w:t>
-      </w:r>
-      <w:proofErr w:type="spellEnd"/>
-      <w:r>
-        <w:rPr>
-          <w:rFonts w:ascii="Arial" w:hAnsi="Arial" w:cs="Arial"/>
-          <w:sz w:val="20"/>
-        </w:rPr>
-        <w:t xml:space="preserve"> et al (2011) argues </w:t>
-      </w:r>
-      <w:r>
-        <w:rPr>
-          <w:rFonts w:ascii="Arial" w:hAnsi="Arial" w:cs="Arial"/>
-          <w:sz w:val="20"/>
-        </w:rPr>
-        <w:t xml:space="preserve">that speckle-tracking echocardiographic techniques could allow in-depth analysis for systolic and diastolic dynamics for a variety of different cardiac illnesses, this research paper argues that speckle-tracking is predominantly accurate for the quantification of the longitudinal, circumferential </w:t>
-      </w:r>
-      <w:r>
-        <w:rPr>
-          <w:rFonts w:ascii="Arial" w:hAnsi="Arial" w:cs="Arial"/>
-          <w:sz w:val="20"/>
-        </w:rPr>
-        <w:t>and radial strain of the heart.</w:t>
-      </w:r>
-      <w:r>
-        <w:rPr>
-          <w:rFonts w:ascii="Arial" w:hAnsi="Arial" w:cs="Arial"/>
-          <w:sz w:val="20"/>
-        </w:rPr>
-        <w:t xml:space="preserve"> </w:t>
-      </w:r>
-      <w:bookmarkStart w:id="5" w:name="_GoBack"/>
-      <w:r>
-        <w:rPr>
-          <w:rFonts w:ascii="Arial" w:hAnsi="Arial" w:cs="Arial"/>
-          <w:sz w:val="20"/>
-        </w:rPr>
-        <w:t xml:space="preserve">Similarly, </w:t>
-      </w:r>
-      <w:proofErr w:type="spellStart"/>
-      <w:r>
-        <w:rPr>
-          <w:rFonts w:ascii="Arial" w:hAnsi="Arial" w:cs="Arial"/>
-          <w:sz w:val="20"/>
-        </w:rPr>
-        <w:t>Notomi</w:t>
-      </w:r>
-      <w:proofErr w:type="spellEnd"/>
-      <w:r>
-        <w:rPr>
-          <w:rFonts w:ascii="Arial" w:hAnsi="Arial" w:cs="Arial"/>
-          <w:sz w:val="20"/>
-        </w:rPr>
-        <w:t xml:space="preserve"> et al (2005) </w:t>
-      </w:r>
-      <w:r>
-        <w:rPr>
-          <w:rFonts w:ascii="Arial" w:hAnsi="Arial" w:cs="Arial"/>
-          <w:sz w:val="20"/>
-        </w:rPr>
-        <w:t xml:space="preserve">investigates the possibility of utilising the speckle displacement in the ultrasound images to establish a </w:t>
-      </w:r>
-      <w:r>
-        <w:rPr>
-          <w:rFonts w:ascii="Arial" w:hAnsi="Arial" w:cs="Arial"/>
-          <w:sz w:val="20"/>
-        </w:rPr>
-        <w:t>rotational velocity from the left ventricular and the left ventricular torsion of a heart</w:t>
-      </w:r>
-      <w:bookmarkEnd w:id="5"/>
+          <w:highlight w:val="yellow"/>
+        </w:rPr>
+        <w:t>More about what Mondillo’s paper was comprising of and what purpose it fulfilled</w:t>
+      </w:r>
     </w:p>
     <w:p>
       <w:pPr>
@@ -1965,6 +1869,165 @@
           <w:sz w:val="20"/>
         </w:rPr>
       </w:pPr>
+      <w:r>
+        <w:rPr>
+          <w:rFonts w:ascii="Arial" w:hAnsi="Arial" w:cs="Arial"/>
+          <w:sz w:val="20"/>
+        </w:rPr>
+        <w:t xml:space="preserve">Clinically, </w:t>
+      </w:r>
+      <w:r>
+        <w:rPr>
+          <w:rFonts w:ascii="Arial" w:hAnsi="Arial" w:cs="Arial"/>
+          <w:sz w:val="20"/>
+        </w:rPr>
+        <w:t xml:space="preserve">Mondillo et al (2011) argues </w:t>
+      </w:r>
+      <w:r>
+        <w:rPr>
+          <w:rFonts w:ascii="Arial" w:hAnsi="Arial" w:cs="Arial"/>
+          <w:sz w:val="20"/>
+        </w:rPr>
+        <w:t xml:space="preserve">that speckle-tracking echocardiographic techniques could allow in-depth analysis for systolic and diastolic dynamics for a variety of different cardiac illnesses, this research paper argues that speckle-tracking is predominantly accurate for the quantification of the longitudinal, circumferential </w:t>
+      </w:r>
+      <w:r>
+        <w:rPr>
+          <w:rFonts w:ascii="Arial" w:hAnsi="Arial" w:cs="Arial"/>
+          <w:sz w:val="20"/>
+        </w:rPr>
+        <w:t>and radial strain of the heart.</w:t>
+      </w:r>
+      <w:r>
+        <w:rPr>
+          <w:rFonts w:ascii="Arial" w:hAnsi="Arial" w:cs="Arial"/>
+          <w:sz w:val="20"/>
+        </w:rPr>
+        <w:t xml:space="preserve"> </w:t>
+      </w:r>
+      <w:r>
+        <w:rPr>
+          <w:rFonts w:ascii="Arial" w:hAnsi="Arial" w:cs="Arial"/>
+          <w:sz w:val="20"/>
+        </w:rPr>
+        <w:t xml:space="preserve">Similarly, Notomi et al (2005) </w:t>
+      </w:r>
+      <w:r>
+        <w:rPr>
+          <w:rFonts w:ascii="Arial" w:hAnsi="Arial" w:cs="Arial"/>
+          <w:sz w:val="20"/>
+        </w:rPr>
+        <w:t xml:space="preserve">investigates the </w:t>
+      </w:r>
+      <w:r>
+        <w:rPr>
+          <w:rFonts w:ascii="Arial" w:hAnsi="Arial" w:cs="Arial"/>
+          <w:sz w:val="20"/>
+        </w:rPr>
+        <w:t>validity</w:t>
+      </w:r>
+      <w:r>
+        <w:rPr>
+          <w:rFonts w:ascii="Arial" w:hAnsi="Arial" w:cs="Arial"/>
+          <w:sz w:val="20"/>
+        </w:rPr>
+        <w:t xml:space="preserve"> </w:t>
+      </w:r>
+      <w:r>
+        <w:rPr>
+          <w:rFonts w:ascii="Arial" w:hAnsi="Arial" w:cs="Arial"/>
+          <w:sz w:val="20"/>
+        </w:rPr>
+        <w:t xml:space="preserve">and effectiveness </w:t>
+      </w:r>
+      <w:r>
+        <w:rPr>
+          <w:rFonts w:ascii="Arial" w:hAnsi="Arial" w:cs="Arial"/>
+          <w:sz w:val="20"/>
+        </w:rPr>
+        <w:t xml:space="preserve">of utilising the speckle </w:t>
+      </w:r>
+      <w:r>
+        <w:rPr>
+          <w:rFonts w:ascii="Arial" w:hAnsi="Arial" w:cs="Arial"/>
+          <w:sz w:val="20"/>
+          <w:highlight w:val="yellow"/>
+        </w:rPr>
+        <w:t xml:space="preserve">displacement in the ultrasound images to establish a </w:t>
+      </w:r>
+      <w:r>
+        <w:rPr>
+          <w:rFonts w:ascii="Arial" w:hAnsi="Arial" w:cs="Arial"/>
+          <w:sz w:val="20"/>
+          <w:highlight w:val="yellow"/>
+        </w:rPr>
+        <w:t>rotational velocity from the left ventricular and the left ventricular torsion of a heart</w:t>
+      </w:r>
+      <w:r>
+        <w:rPr>
+          <w:rFonts w:ascii="Arial" w:hAnsi="Arial" w:cs="Arial"/>
+          <w:sz w:val="20"/>
+          <w:highlight w:val="yellow"/>
+        </w:rPr>
+        <w:t>,</w:t>
+      </w:r>
+    </w:p>
+    <w:p>
+      <w:pPr>
+        <w:spacing w:line="360" w:lineRule="auto"/>
+        <w:jc w:val="both"/>
+        <w:rPr>
+          <w:rFonts w:ascii="Arial" w:hAnsi="Arial" w:cs="Arial"/>
+          <w:sz w:val="20"/>
+        </w:rPr>
+      </w:pPr>
+      <w:r>
+        <w:rPr>
+          <w:rFonts w:ascii="Arial" w:hAnsi="Arial" w:cs="Arial"/>
+          <w:sz w:val="20"/>
+        </w:rPr>
+        <w:t xml:space="preserve">On the other hand, Notomi et al (2005) also proposes that the speckle tracking imaging technique for ultrasound image analysis can be argued to present the shortcoming of </w:t>
+      </w:r>
+      <w:r>
+        <w:rPr>
+          <w:rFonts w:ascii="Arial" w:hAnsi="Arial" w:cs="Arial"/>
+          <w:sz w:val="20"/>
+        </w:rPr>
+        <w:t xml:space="preserve">the speckle tracking imaging </w:t>
+      </w:r>
+      <w:r>
+        <w:rPr>
+          <w:rFonts w:ascii="Arial" w:hAnsi="Arial" w:cs="Arial"/>
+          <w:sz w:val="20"/>
+        </w:rPr>
+        <w:lastRenderedPageBreak/>
+        <w:t xml:space="preserve">technique of being inherently dependent on the two-dimensional image quality, whereby a patient who may have abnormal decorrelation scores can lead to the speckle tracking data not accurately representing the muscle movement and consequently lead to less reliable results being produced with the speckle tracking imaging technique.  </w:t>
+      </w:r>
+    </w:p>
+    <w:p>
+      <w:pPr>
+        <w:spacing w:line="360" w:lineRule="auto"/>
+        <w:jc w:val="both"/>
+        <w:rPr>
+          <w:rFonts w:ascii="Arial" w:hAnsi="Arial" w:cs="Arial"/>
+          <w:sz w:val="20"/>
+        </w:rPr>
+      </w:pPr>
+      <w:bookmarkStart w:id="5" w:name="_GoBack"/>
+      <w:bookmarkEnd w:id="5"/>
+      <w:r>
+        <w:rPr>
+          <w:rFonts w:ascii="Arial" w:hAnsi="Arial" w:cs="Arial"/>
+          <w:sz w:val="20"/>
+        </w:rPr>
+        <w:t>http://ieeexplore.ieee.org/abstract/document/4122549/</w:t>
+      </w:r>
+      <w:r>
+        <w:rPr>
+          <w:rFonts w:ascii="Arial" w:hAnsi="Arial" w:cs="Arial"/>
+          <w:sz w:val="20"/>
+        </w:rPr>
+        <w:t xml:space="preserve"> </w:t>
+      </w:r>
     </w:p>
     <w:p>
       <w:pPr>
@@ -1992,7 +2055,6 @@
         <w:rPr>
           <w:rFonts w:ascii="Cambria" w:hAnsi="Cambria"/>
         </w:rPr>
-        <w:lastRenderedPageBreak/>
         <w:t>Software Development Life Cycle</w:t>
       </w:r>
       <w:bookmarkEnd w:id="6"/>
@@ -2140,37 +2202,12 @@
         </w:rPr>
       </w:pPr>
       <w:bookmarkStart w:id="12" w:name="_Toc476931603"/>
-      <w:proofErr w:type="spellStart"/>
-      <w:r>
-        <w:rPr>
-          <w:rFonts w:ascii="Arial" w:hAnsi="Arial" w:cs="Arial"/>
-          <w:sz w:val="20"/>
-        </w:rPr>
-        <w:t>Rosenzweig</w:t>
-      </w:r>
-      <w:proofErr w:type="spellEnd"/>
-      <w:r>
-        <w:rPr>
-          <w:rFonts w:ascii="Arial" w:hAnsi="Arial" w:cs="Arial"/>
-          <w:sz w:val="20"/>
-        </w:rPr>
-        <w:t xml:space="preserve">, S., </w:t>
-      </w:r>
-      <w:proofErr w:type="spellStart"/>
-      <w:r>
-        <w:rPr>
-          <w:rFonts w:ascii="Arial" w:hAnsi="Arial" w:cs="Arial"/>
-          <w:sz w:val="20"/>
-        </w:rPr>
-        <w:t>Palmeri</w:t>
-      </w:r>
-      <w:proofErr w:type="spellEnd"/>
-      <w:r>
-        <w:rPr>
-          <w:rFonts w:ascii="Arial" w:hAnsi="Arial" w:cs="Arial"/>
-          <w:sz w:val="20"/>
-        </w:rPr>
-        <w:t xml:space="preserve">, M., Nightingale, K. (2011) GPU-Based Real-Time Small Displacement Estimation with Ultrasound. </w:t>
+      <w:r>
+        <w:rPr>
+          <w:rFonts w:ascii="Arial" w:hAnsi="Arial" w:cs="Arial"/>
+          <w:sz w:val="20"/>
+        </w:rPr>
+        <w:t xml:space="preserve">Rosenzweig, S., Palmeri, M., Nightingale, K. (2011) GPU-Based Real-Time Small Displacement Estimation with Ultrasound. </w:t>
       </w:r>
       <w:r>
         <w:rPr>
@@ -2178,25 +2215,7 @@
           <w:i/>
           <w:sz w:val="20"/>
         </w:rPr>
-        <w:t xml:space="preserve">IEEE Transactions on </w:t>
-      </w:r>
-      <w:proofErr w:type="spellStart"/>
-      <w:r>
-        <w:rPr>
-          <w:rFonts w:ascii="Arial" w:hAnsi="Arial" w:cs="Arial"/>
-          <w:i/>
-          <w:sz w:val="20"/>
-        </w:rPr>
-        <w:t>Ultrasonics</w:t>
-      </w:r>
-      <w:proofErr w:type="spellEnd"/>
-      <w:r>
-        <w:rPr>
-          <w:rFonts w:ascii="Arial" w:hAnsi="Arial" w:cs="Arial"/>
-          <w:i/>
-          <w:sz w:val="20"/>
-        </w:rPr>
-        <w:t>, Ferroelectrics and Frequency Control</w:t>
+        <w:t>IEEE Transactions on Ultrasonics, Ferroelectrics and Frequency Control</w:t>
       </w:r>
       <w:r>
         <w:rPr>
@@ -2220,21 +2239,7 @@
           <w:rFonts w:ascii="Arial" w:hAnsi="Arial" w:cs="Arial"/>
           <w:sz w:val="20"/>
         </w:rPr>
-        <w:t xml:space="preserve"> [accessed </w:t>
-      </w:r>
-      <w:r>
-        <w:rPr>
-          <w:rFonts w:ascii="Arial" w:hAnsi="Arial" w:cs="Arial"/>
-          <w:sz w:val="20"/>
-        </w:rPr>
-        <w:t>12 March 2017</w:t>
-      </w:r>
-      <w:r>
-        <w:rPr>
-          <w:rFonts w:ascii="Arial" w:hAnsi="Arial" w:cs="Arial"/>
-          <w:sz w:val="20"/>
-        </w:rPr>
-        <w:t>].</w:t>
+        <w:t xml:space="preserve"> [accessed 12 March 2017].</w:t>
       </w:r>
     </w:p>
     <w:p>
@@ -2245,53 +2250,12 @@
           <w:sz w:val="20"/>
         </w:rPr>
       </w:pPr>
-      <w:proofErr w:type="spellStart"/>
-      <w:r>
-        <w:rPr>
-          <w:rFonts w:ascii="Arial" w:hAnsi="Arial" w:cs="Arial"/>
-          <w:sz w:val="20"/>
-        </w:rPr>
-        <w:t>Massanes</w:t>
-      </w:r>
-      <w:proofErr w:type="spellEnd"/>
-      <w:r>
-        <w:rPr>
-          <w:rFonts w:ascii="Arial" w:hAnsi="Arial" w:cs="Arial"/>
-          <w:sz w:val="20"/>
-        </w:rPr>
-        <w:t xml:space="preserve">, F., </w:t>
-      </w:r>
-      <w:proofErr w:type="spellStart"/>
-      <w:r>
-        <w:rPr>
-          <w:rFonts w:ascii="Arial" w:hAnsi="Arial" w:cs="Arial"/>
-          <w:sz w:val="20"/>
-        </w:rPr>
-        <w:t>Cadennes</w:t>
-      </w:r>
-      <w:proofErr w:type="spellEnd"/>
-      <w:r>
-        <w:rPr>
-          <w:rFonts w:ascii="Arial" w:hAnsi="Arial" w:cs="Arial"/>
-          <w:sz w:val="20"/>
-        </w:rPr>
-        <w:t xml:space="preserve">, M., </w:t>
-      </w:r>
-      <w:proofErr w:type="spellStart"/>
-      <w:r>
-        <w:rPr>
-          <w:rFonts w:ascii="Arial" w:hAnsi="Arial" w:cs="Arial"/>
-          <w:sz w:val="20"/>
-        </w:rPr>
-        <w:t>Brankov</w:t>
-      </w:r>
-      <w:proofErr w:type="spellEnd"/>
-      <w:r>
-        <w:rPr>
-          <w:rFonts w:ascii="Arial" w:hAnsi="Arial" w:cs="Arial"/>
-          <w:sz w:val="20"/>
-        </w:rPr>
-        <w:t xml:space="preserve">, J.G. (2011) Compute-unified device architecture implementation of a block-matching algorithm for multiple graphical processing unit cards. </w:t>
+      <w:r>
+        <w:rPr>
+          <w:rFonts w:ascii="Arial" w:hAnsi="Arial" w:cs="Arial"/>
+          <w:sz w:val="20"/>
+        </w:rPr>
+        <w:t xml:space="preserve">Massanes, F., Cadennes, M., Brankov, J.G. (2011) Compute-unified device architecture implementation of a block-matching algorithm for multiple graphical processing unit cards. </w:t>
       </w:r>
       <w:r>
         <w:rPr>
@@ -2347,37 +2311,12 @@
           <w:sz w:val="20"/>
         </w:rPr>
       </w:pPr>
-      <w:proofErr w:type="spellStart"/>
-      <w:r>
-        <w:rPr>
-          <w:rFonts w:ascii="Arial" w:hAnsi="Arial" w:cs="Arial"/>
-          <w:sz w:val="20"/>
-        </w:rPr>
-        <w:t>Pavlopoulos</w:t>
-      </w:r>
-      <w:proofErr w:type="spellEnd"/>
-      <w:r>
-        <w:rPr>
-          <w:rFonts w:ascii="Arial" w:hAnsi="Arial" w:cs="Arial"/>
-          <w:sz w:val="20"/>
-        </w:rPr>
-        <w:t xml:space="preserve">, H., </w:t>
-      </w:r>
-      <w:proofErr w:type="spellStart"/>
-      <w:r>
-        <w:rPr>
-          <w:rFonts w:ascii="Arial" w:hAnsi="Arial" w:cs="Arial"/>
-          <w:sz w:val="20"/>
-        </w:rPr>
-        <w:t>Nihoyannopoulos</w:t>
-      </w:r>
-      <w:proofErr w:type="spellEnd"/>
-      <w:r>
-        <w:rPr>
-          <w:rFonts w:ascii="Arial" w:hAnsi="Arial" w:cs="Arial"/>
-          <w:sz w:val="20"/>
-        </w:rPr>
-        <w:t xml:space="preserve">, P. (2007) Strain and strain rate deformation parameters: from tissue Doppler to 2D speckle tracking. </w:t>
+      <w:r>
+        <w:rPr>
+          <w:rFonts w:ascii="Arial" w:hAnsi="Arial" w:cs="Arial"/>
+          <w:sz w:val="20"/>
+        </w:rPr>
+        <w:t xml:space="preserve">Pavlopoulos, H., Nihoyannopoulos, P. (2007) Strain and strain rate deformation parameters: from tissue Doppler to 2D speckle tracking. </w:t>
       </w:r>
       <w:r>
         <w:rPr>
@@ -2420,229 +2359,12 @@
           <w:sz w:val="20"/>
         </w:rPr>
       </w:pPr>
-      <w:proofErr w:type="spellStart"/>
-      <w:r>
-        <w:rPr>
-          <w:rFonts w:ascii="Arial" w:hAnsi="Arial" w:cs="Arial"/>
-          <w:sz w:val="20"/>
-        </w:rPr>
-        <w:t>Mondillo</w:t>
-      </w:r>
-      <w:proofErr w:type="spellEnd"/>
-      <w:r>
-        <w:rPr>
-          <w:rFonts w:ascii="Arial" w:hAnsi="Arial" w:cs="Arial"/>
-          <w:sz w:val="20"/>
-        </w:rPr>
-        <w:t xml:space="preserve">, S., </w:t>
-      </w:r>
-      <w:proofErr w:type="spellStart"/>
-      <w:r>
-        <w:rPr>
-          <w:rFonts w:ascii="Arial" w:hAnsi="Arial" w:cs="Arial"/>
-          <w:sz w:val="20"/>
-        </w:rPr>
-        <w:t>Galderisi</w:t>
-      </w:r>
-      <w:proofErr w:type="spellEnd"/>
-      <w:r>
-        <w:rPr>
-          <w:rFonts w:ascii="Arial" w:hAnsi="Arial" w:cs="Arial"/>
-          <w:sz w:val="20"/>
-        </w:rPr>
-        <w:t xml:space="preserve">, M., Mele, D., </w:t>
-      </w:r>
-      <w:proofErr w:type="spellStart"/>
-      <w:r>
-        <w:rPr>
-          <w:rFonts w:ascii="Arial" w:hAnsi="Arial" w:cs="Arial"/>
-          <w:sz w:val="20"/>
-        </w:rPr>
-        <w:t>Cameli</w:t>
-      </w:r>
-      <w:proofErr w:type="spellEnd"/>
-      <w:r>
-        <w:rPr>
-          <w:rFonts w:ascii="Arial" w:hAnsi="Arial" w:cs="Arial"/>
-          <w:sz w:val="20"/>
-        </w:rPr>
-        <w:t xml:space="preserve">, M., </w:t>
-      </w:r>
-      <w:proofErr w:type="spellStart"/>
-      <w:r>
-        <w:rPr>
-          <w:rFonts w:ascii="Arial" w:hAnsi="Arial" w:cs="Arial"/>
-          <w:sz w:val="20"/>
-        </w:rPr>
-        <w:t>Lomoriello</w:t>
-      </w:r>
-      <w:proofErr w:type="spellEnd"/>
-      <w:r>
-        <w:rPr>
-          <w:rFonts w:ascii="Arial" w:hAnsi="Arial" w:cs="Arial"/>
-          <w:sz w:val="20"/>
-        </w:rPr>
-        <w:t xml:space="preserve">, V., </w:t>
-      </w:r>
-      <w:proofErr w:type="spellStart"/>
-      <w:r>
-        <w:rPr>
-          <w:rFonts w:ascii="Arial" w:hAnsi="Arial" w:cs="Arial"/>
-          <w:sz w:val="20"/>
-        </w:rPr>
-        <w:t>Zacà</w:t>
-      </w:r>
-      <w:proofErr w:type="spellEnd"/>
-      <w:r>
-        <w:rPr>
-          <w:rFonts w:ascii="Arial" w:hAnsi="Arial" w:cs="Arial"/>
-          <w:sz w:val="20"/>
-        </w:rPr>
-        <w:t xml:space="preserve">, V., </w:t>
-      </w:r>
-      <w:proofErr w:type="spellStart"/>
-      <w:r>
-        <w:rPr>
-          <w:rFonts w:ascii="Arial" w:hAnsi="Arial" w:cs="Arial"/>
-          <w:sz w:val="20"/>
-        </w:rPr>
-        <w:t>Ballo</w:t>
-      </w:r>
-      <w:proofErr w:type="spellEnd"/>
-      <w:r>
-        <w:rPr>
-          <w:rFonts w:ascii="Arial" w:hAnsi="Arial" w:cs="Arial"/>
-          <w:sz w:val="20"/>
-        </w:rPr>
-        <w:t xml:space="preserve">, P., </w:t>
-      </w:r>
-      <w:proofErr w:type="spellStart"/>
-      <w:r>
-        <w:rPr>
-          <w:rFonts w:ascii="Arial" w:hAnsi="Arial" w:cs="Arial"/>
-          <w:sz w:val="20"/>
-        </w:rPr>
-        <w:t>D’Andrea</w:t>
-      </w:r>
-      <w:proofErr w:type="spellEnd"/>
-      <w:r>
-        <w:rPr>
-          <w:rFonts w:ascii="Arial" w:hAnsi="Arial" w:cs="Arial"/>
-          <w:sz w:val="20"/>
-        </w:rPr>
-        <w:t xml:space="preserve">, A., </w:t>
-      </w:r>
-      <w:proofErr w:type="spellStart"/>
-      <w:r>
-        <w:rPr>
-          <w:rFonts w:ascii="Arial" w:hAnsi="Arial" w:cs="Arial"/>
-          <w:sz w:val="20"/>
-        </w:rPr>
-        <w:t>Muraru</w:t>
-      </w:r>
-      <w:proofErr w:type="spellEnd"/>
-      <w:r>
-        <w:rPr>
-          <w:rFonts w:ascii="Arial" w:hAnsi="Arial" w:cs="Arial"/>
-          <w:sz w:val="20"/>
-        </w:rPr>
-        <w:t xml:space="preserve">, D., </w:t>
-      </w:r>
-      <w:proofErr w:type="spellStart"/>
-      <w:r>
-        <w:rPr>
-          <w:rFonts w:ascii="Arial" w:hAnsi="Arial" w:cs="Arial"/>
-          <w:sz w:val="20"/>
-        </w:rPr>
-        <w:t>Losi</w:t>
-      </w:r>
-      <w:proofErr w:type="spellEnd"/>
-      <w:r>
-        <w:rPr>
-          <w:rFonts w:ascii="Arial" w:hAnsi="Arial" w:cs="Arial"/>
-          <w:sz w:val="20"/>
-        </w:rPr>
-        <w:t xml:space="preserve">, M., Agricola, E., </w:t>
-      </w:r>
-      <w:proofErr w:type="spellStart"/>
-      <w:r>
-        <w:rPr>
-          <w:rFonts w:ascii="Arial" w:hAnsi="Arial" w:cs="Arial"/>
-          <w:sz w:val="20"/>
-        </w:rPr>
-        <w:t>D’Errico</w:t>
-      </w:r>
-      <w:proofErr w:type="spellEnd"/>
-      <w:r>
-        <w:rPr>
-          <w:rFonts w:ascii="Arial" w:hAnsi="Arial" w:cs="Arial"/>
-          <w:sz w:val="20"/>
-        </w:rPr>
-        <w:t xml:space="preserve">, A., </w:t>
-      </w:r>
-      <w:proofErr w:type="spellStart"/>
-      <w:r>
-        <w:rPr>
-          <w:rFonts w:ascii="Arial" w:hAnsi="Arial" w:cs="Arial"/>
-          <w:sz w:val="20"/>
-        </w:rPr>
-        <w:t>Buralli</w:t>
-      </w:r>
-      <w:proofErr w:type="spellEnd"/>
-      <w:r>
-        <w:rPr>
-          <w:rFonts w:ascii="Arial" w:hAnsi="Arial" w:cs="Arial"/>
-          <w:sz w:val="20"/>
-        </w:rPr>
-        <w:t xml:space="preserve">, S., </w:t>
-      </w:r>
-      <w:proofErr w:type="spellStart"/>
-      <w:r>
-        <w:rPr>
-          <w:rFonts w:ascii="Arial" w:hAnsi="Arial" w:cs="Arial"/>
-          <w:sz w:val="20"/>
-        </w:rPr>
-        <w:t>Sciomer</w:t>
-      </w:r>
-      <w:proofErr w:type="spellEnd"/>
-      <w:r>
-        <w:rPr>
-          <w:rFonts w:ascii="Arial" w:hAnsi="Arial" w:cs="Arial"/>
-          <w:sz w:val="20"/>
-        </w:rPr>
-        <w:t xml:space="preserve">, S., </w:t>
-      </w:r>
-      <w:proofErr w:type="spellStart"/>
-      <w:r>
-        <w:rPr>
-          <w:rFonts w:ascii="Arial" w:hAnsi="Arial" w:cs="Arial"/>
-          <w:sz w:val="20"/>
-        </w:rPr>
-        <w:t>Nistri</w:t>
-      </w:r>
-      <w:proofErr w:type="spellEnd"/>
-      <w:r>
-        <w:rPr>
-          <w:rFonts w:ascii="Arial" w:hAnsi="Arial" w:cs="Arial"/>
-          <w:sz w:val="20"/>
-        </w:rPr>
-        <w:t xml:space="preserve">, S., </w:t>
-      </w:r>
-      <w:proofErr w:type="spellStart"/>
-      <w:r>
-        <w:rPr>
-          <w:rFonts w:ascii="Arial" w:hAnsi="Arial" w:cs="Arial"/>
-          <w:sz w:val="20"/>
-        </w:rPr>
-        <w:t>Badano</w:t>
-      </w:r>
-      <w:proofErr w:type="spellEnd"/>
-      <w:r>
-        <w:rPr>
-          <w:rFonts w:ascii="Arial" w:hAnsi="Arial" w:cs="Arial"/>
-          <w:sz w:val="20"/>
-        </w:rPr>
-        <w:t xml:space="preserve">, L. (2011) A New Technique for Assessing Myocardial Function. </w:t>
+      <w:r>
+        <w:rPr>
+          <w:rFonts w:ascii="Arial" w:hAnsi="Arial" w:cs="Arial"/>
+          <w:sz w:val="20"/>
+        </w:rPr>
+        <w:t xml:space="preserve">Mondillo, S., Galderisi, M., Mele, D., Cameli, M., Lomoriello, V., Zacà, V., Ballo, P., D’Andrea, A., Muraru, D., Losi, M., Agricola, E., D’Errico, A., Buralli, S., Sciomer, S., Nistri, S., Badano, L. (2011) A New Technique for Assessing Myocardial Function. </w:t>
       </w:r>
       <w:r>
         <w:rPr>
@@ -2690,6 +2412,7 @@
           <w:rFonts w:ascii="Arial" w:hAnsi="Arial" w:cs="Arial"/>
           <w:sz w:val="20"/>
         </w:rPr>
+        <w:lastRenderedPageBreak/>
         <w:t xml:space="preserve">Zhu, S., Ma, K. (2000) A New Diamond Search Algorithm for Fast Block-Matching Motion Estimation. </w:t>
       </w:r>
       <w:r>
@@ -2733,78 +2456,20 @@
           <w:sz w:val="20"/>
         </w:rPr>
       </w:pPr>
-      <w:proofErr w:type="spellStart"/>
-      <w:r>
-        <w:rPr>
-          <w:rFonts w:ascii="Arial" w:hAnsi="Arial" w:cs="Arial"/>
-          <w:sz w:val="20"/>
-        </w:rPr>
-        <w:t>Notomi</w:t>
-      </w:r>
-      <w:proofErr w:type="spellEnd"/>
-      <w:r>
-        <w:rPr>
-          <w:rFonts w:ascii="Arial" w:hAnsi="Arial" w:cs="Arial"/>
-          <w:sz w:val="20"/>
-        </w:rPr>
-        <w:t xml:space="preserve">, Y., </w:t>
-      </w:r>
-      <w:proofErr w:type="spellStart"/>
-      <w:r>
-        <w:rPr>
-          <w:rFonts w:ascii="Arial" w:hAnsi="Arial" w:cs="Arial"/>
-          <w:sz w:val="20"/>
-        </w:rPr>
-        <w:t>Lysyansky</w:t>
-      </w:r>
-      <w:proofErr w:type="spellEnd"/>
-      <w:r>
-        <w:rPr>
-          <w:rFonts w:ascii="Arial" w:hAnsi="Arial" w:cs="Arial"/>
-          <w:sz w:val="20"/>
-        </w:rPr>
-        <w:t>, P.,</w:t>
-      </w:r>
-      <w:r>
-        <w:rPr>
-          <w:rFonts w:ascii="Arial" w:hAnsi="Arial" w:cs="Arial"/>
-          <w:sz w:val="20"/>
-        </w:rPr>
-        <w:t xml:space="preserve"> </w:t>
-      </w:r>
-      <w:proofErr w:type="spellStart"/>
-      <w:r>
-        <w:rPr>
-          <w:rFonts w:ascii="Arial" w:hAnsi="Arial" w:cs="Arial"/>
-          <w:sz w:val="20"/>
-        </w:rPr>
-        <w:t>Setser</w:t>
-      </w:r>
-      <w:proofErr w:type="spellEnd"/>
-      <w:r>
-        <w:rPr>
-          <w:rFonts w:ascii="Arial" w:hAnsi="Arial" w:cs="Arial"/>
-          <w:sz w:val="20"/>
-        </w:rPr>
-        <w:t xml:space="preserve">, R.M., </w:t>
-      </w:r>
-      <w:proofErr w:type="spellStart"/>
-      <w:r>
-        <w:rPr>
-          <w:rFonts w:ascii="Arial" w:hAnsi="Arial" w:cs="Arial"/>
-          <w:sz w:val="20"/>
-        </w:rPr>
-        <w:t>Shiota</w:t>
-      </w:r>
-      <w:proofErr w:type="spellEnd"/>
-      <w:r>
-        <w:rPr>
-          <w:rFonts w:ascii="Arial" w:hAnsi="Arial" w:cs="Arial"/>
-          <w:sz w:val="20"/>
-        </w:rPr>
-        <w:t xml:space="preserve">, T., </w:t>
-      </w:r>
-      <w:proofErr w:type="spellStart"/>
+      <w:r>
+        <w:rPr>
+          <w:rFonts w:ascii="Arial" w:hAnsi="Arial" w:cs="Arial"/>
+          <w:sz w:val="20"/>
+        </w:rPr>
+        <w:t>Notomi, Y., Lysyansky, P.,</w:t>
+      </w:r>
+      <w:r>
+        <w:rPr>
+          <w:rFonts w:ascii="Arial" w:hAnsi="Arial" w:cs="Arial"/>
+          <w:sz w:val="20"/>
+        </w:rPr>
+        <w:t xml:space="preserve"> Setser, R.M., Shiota, T., </w:t>
+      </w:r>
       <w:r>
         <w:rPr>
           <w:rFonts w:ascii="Arial" w:hAnsi="Arial" w:cs="Arial"/>
@@ -2817,62 +2482,14 @@
           <w:rFonts w:ascii="Arial" w:hAnsi="Arial" w:cs="Arial"/>
           <w:sz w:val="20"/>
         </w:rPr>
-        <w:t>ć</w:t>
-      </w:r>
-      <w:proofErr w:type="spellEnd"/>
-      <w:r>
-        <w:rPr>
-          <w:rFonts w:ascii="Arial" w:hAnsi="Arial" w:cs="Arial"/>
-          <w:sz w:val="20"/>
-        </w:rPr>
-        <w:t>, Z.B., Martin-</w:t>
-      </w:r>
-      <w:proofErr w:type="spellStart"/>
-      <w:r>
-        <w:rPr>
-          <w:rFonts w:ascii="Arial" w:hAnsi="Arial" w:cs="Arial"/>
-          <w:sz w:val="20"/>
-        </w:rPr>
-        <w:t>Miklovic</w:t>
-      </w:r>
-      <w:proofErr w:type="spellEnd"/>
-      <w:r>
-        <w:rPr>
-          <w:rFonts w:ascii="Arial" w:hAnsi="Arial" w:cs="Arial"/>
-          <w:sz w:val="20"/>
-        </w:rPr>
-        <w:t xml:space="preserve">, M.G., Weaver, J.A., </w:t>
-      </w:r>
-      <w:proofErr w:type="spellStart"/>
-      <w:r>
-        <w:rPr>
-          <w:rFonts w:ascii="Arial" w:hAnsi="Arial" w:cs="Arial"/>
-          <w:sz w:val="20"/>
-        </w:rPr>
-        <w:t>Oryszak</w:t>
-      </w:r>
-      <w:proofErr w:type="spellEnd"/>
-      <w:r>
-        <w:rPr>
-          <w:rFonts w:ascii="Arial" w:hAnsi="Arial" w:cs="Arial"/>
-          <w:sz w:val="20"/>
-        </w:rPr>
-        <w:t xml:space="preserve">, S.J., Greenberg, N.L., White, R.D., Thomas, J.D. (2005) </w:t>
-      </w:r>
-      <w:r>
-        <w:rPr>
-          <w:rFonts w:ascii="Arial" w:hAnsi="Arial" w:cs="Arial"/>
-          <w:sz w:val="20"/>
-        </w:rPr>
-        <w:t xml:space="preserve">Measurement of Ventricular </w:t>
-      </w:r>
-      <w:r>
-        <w:rPr>
-          <w:rFonts w:ascii="Arial" w:hAnsi="Arial" w:cs="Arial"/>
-          <w:sz w:val="20"/>
-        </w:rPr>
-        <w:lastRenderedPageBreak/>
-        <w:t>Torsion by Two-Dimensional Ultrasound Speckle Tracking Imaging</w:t>
+        <w:t xml:space="preserve">ć, Z.B., Martin-Miklovic, M.G., Weaver, J.A., Oryszak, S.J., Greenberg, N.L., White, R.D., Thomas, J.D. (2005) </w:t>
+      </w:r>
+      <w:r>
+        <w:rPr>
+          <w:rFonts w:ascii="Arial" w:hAnsi="Arial" w:cs="Arial"/>
+          <w:sz w:val="20"/>
+        </w:rPr>
+        <w:t>Measurement of Ventricular Torsion by Two-Dimensional Ultrasound Speckle Tracking Imaging</w:t>
       </w:r>
       <w:r>
         <w:rPr>
@@ -3083,7 +2700,7 @@
       <w:rPr>
         <w:noProof/>
       </w:rPr>
-      <w:t>7</w:t>
+      <w:t>6</w:t>
     </w:r>
     <w:r>
       <w:rPr>
@@ -7587,7 +7204,7 @@
 </file>
 
 <file path=customXml/itemProps1.xml><?xml version="1.0" encoding="utf-8"?>
-<ds:datastoreItem xmlns:ds="http://schemas.openxmlformats.org/officeDocument/2006/customXml" ds:itemID="{96F156BB-E770-4322-BFFE-E477B595B774}">
+<ds:datastoreItem xmlns:ds="http://schemas.openxmlformats.org/officeDocument/2006/customXml" ds:itemID="{DFFC547C-4BFE-4672-8BB6-08BA5677222F}">
   <ds:schemaRefs>
     <ds:schemaRef ds:uri="http://schemas.openxmlformats.org/officeDocument/2006/bibliography"/>
   </ds:schemaRefs>

</xml_diff>